<commit_message>
Addition of group member names in document
</commit_message>
<xml_diff>
--- a/DSD_ECS615U_Group2_Lab1_Report_V1.docx
+++ b/DSD_ECS615U_Group2_Lab1_Report_V1.docx
@@ -8,20 +8,34 @@
           <w:rStyle w:val="Heading1Char"/>
         </w:rPr>
       </w:pPr>
-      <w:bookmarkStart w:id="0" w:name="_GoBack"/>
-      <w:bookmarkEnd w:id="0"/>
-      <w:r>
-        <w:t>Patrick Balcombe, ID-</w:t>
-      </w:r>
-      <w:r>
-        <w:rPr>
-          <w:rStyle w:val="Heading1Char"/>
-        </w:rPr>
+      <w:r>
+        <w:t xml:space="preserve">Group 2- Patrick </w:t>
+      </w:r>
+      <w:r>
+        <w:t>Balcombe</w:t>
+      </w:r>
+      <w:r>
+        <w:t xml:space="preserve">, Harry </w:t>
+      </w:r>
+      <w:r>
+        <w:t>Austin</w:t>
+      </w:r>
+      <w:r>
+        <w:t xml:space="preserve">, </w:t>
+      </w:r>
+      <w:proofErr w:type="spellStart"/>
+      <w:r>
+        <w:t>Devashish</w:t>
+      </w:r>
+      <w:proofErr w:type="spellEnd"/>
+      <w:r>
         <w:t xml:space="preserve"> </w:t>
       </w:r>
-      <w:r>
-        <w:t>140387713</w:t>
-      </w:r>
+      <w:proofErr w:type="spellStart"/>
+      <w:r>
+        <w:t>Bishnoi</w:t>
+      </w:r>
+      <w:proofErr w:type="spellEnd"/>
     </w:p>
     <w:p>
       <w:pPr>
@@ -84,7 +98,15 @@
         <w:t>In this lab we implement a series of devices including gates, multiplexers and adders in VHDL code. We then go on to test th</w:t>
       </w:r>
       <w:r>
-        <w:t>em using a test bench file that cycles through all possible combinations of inputs. Then using the Modelsim software to check the outputs results we confirm that the output is as expected for that particular device.</w:t>
+        <w:t xml:space="preserve">em using a test bench file that cycles through all possible combinations of inputs. Then using the </w:t>
+      </w:r>
+      <w:proofErr w:type="spellStart"/>
+      <w:r>
+        <w:t>Modelsim</w:t>
+      </w:r>
+      <w:proofErr w:type="spellEnd"/>
+      <w:r>
+        <w:t xml:space="preserve"> software to check the outputs results we confirm that the output is as expected for that particular device.</w:t>
       </w:r>
     </w:p>
     <w:p>
@@ -103,7 +125,15 @@
     </w:p>
     <w:p>
       <w:r>
-        <w:t>In this section we individually run the test bench files for each device in Modelsim to check the timing diagram of the inputs and outputs matches its truth table.</w:t>
+        <w:t xml:space="preserve">In this section we individually run the test bench files for each device in </w:t>
+      </w:r>
+      <w:proofErr w:type="spellStart"/>
+      <w:r>
+        <w:t>Modelsim</w:t>
+      </w:r>
+      <w:proofErr w:type="spellEnd"/>
+      <w:r>
+        <w:t xml:space="preserve"> to check the timing diagram of the inputs and outputs matches its truth table.</w:t>
       </w:r>
     </w:p>
     <w:p>
@@ -356,8 +386,13 @@
       </w:r>
     </w:p>
     <w:p>
-      <w:r>
-        <w:t xml:space="preserve">Analysis: The </w:t>
+      <w:bookmarkStart w:id="0" w:name="_GoBack"/>
+      <w:r>
+        <w:t>Analysis:</w:t>
+      </w:r>
+      <w:bookmarkEnd w:id="0"/>
+      <w:r>
+        <w:t xml:space="preserve"> The </w:t>
       </w:r>
       <w:r>
         <w:t>output of the device is as expected.</w:t>
@@ -2349,9 +2384,11 @@
             <w:pPr>
               <w:jc w:val="center"/>
             </w:pPr>
+            <w:proofErr w:type="spellStart"/>
             <w:r>
               <w:t>Cout</w:t>
             </w:r>
+            <w:proofErr w:type="spellEnd"/>
           </w:p>
         </w:tc>
       </w:tr>
@@ -5378,9 +5415,11 @@
             <w:pPr>
               <w:jc w:val="center"/>
             </w:pPr>
+            <w:proofErr w:type="spellStart"/>
             <w:r>
               <w:t>Cin</w:t>
             </w:r>
+            <w:proofErr w:type="spellEnd"/>
           </w:p>
         </w:tc>
         <w:tc>
@@ -5404,9 +5443,11 @@
             <w:pPr>
               <w:jc w:val="center"/>
             </w:pPr>
+            <w:proofErr w:type="spellStart"/>
             <w:r>
               <w:t>Cout</w:t>
             </w:r>
+            <w:proofErr w:type="spellEnd"/>
           </w:p>
         </w:tc>
       </w:tr>
@@ -6019,7 +6060,15 @@
     </w:p>
     <w:p>
       <w:r>
-        <w:t xml:space="preserve">For this lab we implemented various simple devices in VHDL code as well as an associated test bench file that cycled through all possible combinations of inputs. Then using the Modelsim software we checked the output </w:t>
+        <w:t xml:space="preserve">For this lab we implemented various simple devices in VHDL code as well as an associated test bench file that cycled through all possible combinations of inputs. Then using the </w:t>
+      </w:r>
+      <w:proofErr w:type="spellStart"/>
+      <w:r>
+        <w:t>Modelsim</w:t>
+      </w:r>
+      <w:proofErr w:type="spellEnd"/>
+      <w:r>
+        <w:t xml:space="preserve"> software we checked the output </w:t>
       </w:r>
       <w:r>
         <w:t>and confirmed that they were as</w:t>
@@ -6090,7 +6139,10 @@
           </w:tabs>
         </w:pPr>
         <w:r>
-          <w:t>Patrick Balcombe- 140387713</w:t>
+          <w:t xml:space="preserve">DSD- </w:t>
+        </w:r>
+        <w:r>
+          <w:t>Group 2</w:t>
         </w:r>
         <w:r>
           <w:tab/>

</xml_diff>